<commit_message>
new website for 2023.
</commit_message>
<xml_diff>
--- a/assets/Mehroos_Ali_Cover_Letter.docx
+++ b/assets/Mehroos_Ali_Cover_Letter.docx
@@ -14,22 +14,126 @@
           <w:sz w:val="24"/>
           <w:szCs w:val="24"/>
         </w:rPr>
-        <w:t>Dear Hiring Manager,</w:t>
-      </w:r>
-    </w:p>
-    <w:p>
-      <w:pPr>
-        <w:rPr>
-          <w:sz w:val="24"/>
-          <w:szCs w:val="24"/>
-        </w:rPr>
-      </w:pPr>
-      <w:r>
-        <w:rPr>
-          <w:sz w:val="24"/>
-          <w:szCs w:val="24"/>
-        </w:rPr>
-        <w:t xml:space="preserve">I am writing to express my interest in the Data Engineer position at </w:t>
+        <w:t xml:space="preserve">I am writing to express my strong interest in the Data Engineer position at </w:t>
+      </w:r>
+      <w:r>
+        <w:rPr>
+          <w:sz w:val="24"/>
+          <w:szCs w:val="24"/>
+        </w:rPr>
+        <w:t xml:space="preserve">your company </w:t>
+      </w:r>
+      <w:r>
+        <w:rPr>
+          <w:sz w:val="24"/>
+          <w:szCs w:val="24"/>
+        </w:rPr>
+        <w:t>as advertised. With a solid academic background in Computer Science and a comprehensive skill set in data engineering, combined with my hands-on experience in designing and implementing data pipelines, I am confident in my ability to contribute to your team's success in managing and leveraging data for insightful decision-making.</w:t>
+      </w:r>
+    </w:p>
+    <w:p>
+      <w:pPr>
+        <w:rPr>
+          <w:sz w:val="24"/>
+          <w:szCs w:val="24"/>
+        </w:rPr>
+      </w:pPr>
+      <w:r>
+        <w:rPr>
+          <w:sz w:val="24"/>
+          <w:szCs w:val="24"/>
+        </w:rPr>
+        <w:t>Having earned a Master of Science in Computer Science from the University of Texas at Dallas, I have not only gained a deep understanding of various data engineering concepts but have also honed my skills in data modelling, pipeline design, and database management. My coursework, which includes Big Data Management and Analytics, Database Design, and Machine Learning, has provided me with a solid foundation to tackle complex data challenges effectively.</w:t>
+      </w:r>
+    </w:p>
+    <w:p>
+      <w:pPr>
+        <w:rPr>
+          <w:sz w:val="24"/>
+          <w:szCs w:val="24"/>
+        </w:rPr>
+      </w:pPr>
+      <w:r>
+        <w:rPr>
+          <w:sz w:val="24"/>
+          <w:szCs w:val="24"/>
+        </w:rPr>
+        <w:t>My experience as a Data Engineer Intern at Trinity Industries has allowed me to work on a project involving change data capture (CDC) to migrate data from MS SQL Server to AWS using technologies like Databricks, Spark Streaming, Debezium, and Kafka. I designed and implemented streaming data pipelines using Delta Lake to ensure real-time data updates and consistency, while also integrating services in Azure such as Azure Databricks, Azure SQL Database, and Azure Blob Storage. These experiences have equipped me with the ability to handle end-to-end data engineering tasks across cloud platforms.</w:t>
+      </w:r>
+    </w:p>
+    <w:p>
+      <w:pPr>
+        <w:rPr>
+          <w:sz w:val="24"/>
+          <w:szCs w:val="24"/>
+        </w:rPr>
+      </w:pPr>
+      <w:r>
+        <w:rPr>
+          <w:sz w:val="24"/>
+          <w:szCs w:val="24"/>
+        </w:rPr>
+        <w:t>During my internship at Amazon, I demonstrated expertise in PySpark and AWS Glue APIs to create ETL scripts, which facilitated data transformation and enrichment. I also conducted exploratory data analysis on large-scale datasets using Jupyter notebooks on AWS EMR clusters, further solidifying my proficiency in data manipulation and analysis.</w:t>
+      </w:r>
+    </w:p>
+    <w:p>
+      <w:pPr>
+        <w:rPr>
+          <w:sz w:val="24"/>
+          <w:szCs w:val="24"/>
+        </w:rPr>
+      </w:pPr>
+      <w:r>
+        <w:rPr>
+          <w:sz w:val="24"/>
+          <w:szCs w:val="24"/>
+        </w:rPr>
+        <w:t>My time at Onward Technologies Limited, where I migrated spark jobs to Google Cloud Platform and designed scalable data pipelines, showcases my ability to optimize data processing and integration across diverse sources. In addition, my work on Airflow DAGs and Hive queries for data ingestion and processing underlines my commitment to maintaining a structured and efficient workflow.</w:t>
+      </w:r>
+    </w:p>
+    <w:p>
+      <w:pPr>
+        <w:rPr>
+          <w:sz w:val="24"/>
+          <w:szCs w:val="24"/>
+        </w:rPr>
+      </w:pPr>
+      <w:r>
+        <w:rPr>
+          <w:sz w:val="24"/>
+          <w:szCs w:val="24"/>
+        </w:rPr>
+        <w:t>Beyond my technical skills, my experience as a Software Developer at Cognizant has allowed me to develop a strong foundation in full-stack development, enhancing my ability to work seamlessly on both frontend and backend components. I have a proven track record in building efficient React components and Redux store architecture, alongside integrating backend systems using NodeJS and ensuring data consistency.</w:t>
+      </w:r>
+    </w:p>
+    <w:p>
+      <w:pPr>
+        <w:rPr>
+          <w:sz w:val="24"/>
+          <w:szCs w:val="24"/>
+        </w:rPr>
+      </w:pPr>
+      <w:r>
+        <w:rPr>
+          <w:sz w:val="24"/>
+          <w:szCs w:val="24"/>
+        </w:rPr>
+        <w:t>I hold certifications as a Microsoft Certified Azure Data Engineer, Databricks Certified Data Engineer Associate, and Astronomer Certified in Airflow Fundamentals, which reflect my commitment to staying current with industry trends and best practices.</w:t>
+      </w:r>
+    </w:p>
+    <w:p>
+      <w:pPr>
+        <w:rPr>
+          <w:sz w:val="24"/>
+          <w:szCs w:val="24"/>
+        </w:rPr>
+      </w:pPr>
+      <w:r>
+        <w:rPr>
+          <w:sz w:val="24"/>
+          <w:szCs w:val="24"/>
+        </w:rPr>
+        <w:t xml:space="preserve">I am enthusiastic about the opportunity to contribute my expertise to </w:t>
       </w:r>
       <w:r>
         <w:rPr>
@@ -43,127 +147,69 @@
           <w:sz w:val="24"/>
           <w:szCs w:val="24"/>
         </w:rPr>
-        <w:t>My education, skills, and experience align well with the requirements of the role, and I am confident that I would make a valuable addition to your team.</w:t>
-      </w:r>
-    </w:p>
-    <w:p>
-      <w:pPr>
-        <w:rPr>
-          <w:sz w:val="24"/>
-          <w:szCs w:val="24"/>
-        </w:rPr>
-      </w:pPr>
-      <w:r>
-        <w:rPr>
-          <w:sz w:val="24"/>
-          <w:szCs w:val="24"/>
-        </w:rPr>
-        <w:t>I am currently pursuing my Masters of Science in Computer Science at the University of Texas at Dallas and have a solid understanding of big data management, machine learning, and artificial intelligence. I have also completed relevant coursework in database design and natural language processing.</w:t>
-      </w:r>
-    </w:p>
-    <w:p>
-      <w:pPr>
-        <w:rPr>
-          <w:sz w:val="24"/>
-          <w:szCs w:val="24"/>
-        </w:rPr>
-      </w:pPr>
-      <w:r>
-        <w:rPr>
-          <w:sz w:val="24"/>
-          <w:szCs w:val="24"/>
-        </w:rPr>
-        <w:t xml:space="preserve">I have hands-on experience working with a variety of languages, frameworks, and tools such as SQL, Java, Python, Hadoop, Spark, PySpark, Hive, Sqoop, Kafka, </w:t>
-      </w:r>
-      <w:proofErr w:type="spellStart"/>
-      <w:r>
-        <w:rPr>
-          <w:sz w:val="24"/>
-          <w:szCs w:val="24"/>
-        </w:rPr>
-        <w:t>Nifi</w:t>
-      </w:r>
-      <w:proofErr w:type="spellEnd"/>
-      <w:r>
-        <w:rPr>
-          <w:sz w:val="24"/>
-          <w:szCs w:val="24"/>
-        </w:rPr>
-        <w:t>, Oozie, Airflow, and more. Additionally, I am proficient in CI/CD, database management, and cloud technologies such as GCP and AWS.</w:t>
-      </w:r>
-    </w:p>
-    <w:p>
-      <w:pPr>
-        <w:rPr>
-          <w:sz w:val="24"/>
-          <w:szCs w:val="24"/>
-        </w:rPr>
-      </w:pPr>
-      <w:r>
-        <w:rPr>
-          <w:sz w:val="24"/>
-          <w:szCs w:val="24"/>
-        </w:rPr>
-        <w:t xml:space="preserve">I have previously worked as a Data Engineer Intern at Amazon where I enhanced a streaming pipeline and integrated it with different API services. I also have professional experience as a Data Engineer at Onward Technologies Limited and Cognizant where I have gained experience in migrating spark jobs, </w:t>
-      </w:r>
-      <w:r>
-        <w:rPr>
-          <w:sz w:val="24"/>
-          <w:szCs w:val="24"/>
-        </w:rPr>
-        <w:t>designing,</w:t>
-      </w:r>
-      <w:r>
-        <w:rPr>
-          <w:sz w:val="24"/>
-          <w:szCs w:val="24"/>
-        </w:rPr>
-        <w:t xml:space="preserve"> and implementing data pipelines, and improving the runtime of slow-running spark jobs.</w:t>
-      </w:r>
-    </w:p>
-    <w:p>
-      <w:pPr>
-        <w:rPr>
-          <w:sz w:val="24"/>
-          <w:szCs w:val="24"/>
-        </w:rPr>
-      </w:pPr>
-      <w:r>
-        <w:rPr>
-          <w:sz w:val="24"/>
-          <w:szCs w:val="24"/>
-        </w:rPr>
-        <w:t>I have also completed several projects such as a Databricks Formula 1 Racing Analysis and an AWS Batch ETL Pipeline, which have further honed my skills in data analysis, pipeline orchestration, and data quality checks.</w:t>
-      </w:r>
-    </w:p>
-    <w:p>
-      <w:pPr>
-        <w:rPr>
-          <w:sz w:val="24"/>
-          <w:szCs w:val="24"/>
-        </w:rPr>
-      </w:pPr>
-      <w:r>
-        <w:rPr>
-          <w:sz w:val="24"/>
-          <w:szCs w:val="24"/>
-        </w:rPr>
-        <w:t>I am also certified in Microsoft Azure, Data and AI Fundamentals, and Astronomer Certified: Airflow Fundamentals, which demonstrates my commitment to staying current with industry standards and best practices.</w:t>
-      </w:r>
-    </w:p>
-    <w:p>
-      <w:pPr>
-        <w:rPr>
-          <w:sz w:val="24"/>
-          <w:szCs w:val="24"/>
-        </w:rPr>
-      </w:pPr>
-      <w:r>
-        <w:rPr>
-          <w:sz w:val="24"/>
-          <w:szCs w:val="24"/>
-        </w:rPr>
-        <w:t>I am excited about the opportunity to bring my skills and experience to your team, and I look forward to discussing my qualifications further in an interview. Thank you for considering my application.</w:t>
+        <w:t xml:space="preserve">My background in data engineering, combined with my passion for delivering impactful insights through data, makes me confident in my ability to make a positive contribution to your team. I am excited to learn more about </w:t>
+      </w:r>
+      <w:r>
+        <w:rPr>
+          <w:sz w:val="24"/>
+          <w:szCs w:val="24"/>
+        </w:rPr>
+        <w:t>your company’s</w:t>
+      </w:r>
+      <w:r>
+        <w:rPr>
+          <w:sz w:val="24"/>
+          <w:szCs w:val="24"/>
+        </w:rPr>
+        <w:t xml:space="preserve"> data initiatives and discuss how my skills align with your needs.</w:t>
+      </w:r>
+    </w:p>
+    <w:p>
+      <w:pPr>
+        <w:rPr>
+          <w:sz w:val="24"/>
+          <w:szCs w:val="24"/>
+        </w:rPr>
+      </w:pPr>
+      <w:r>
+        <w:rPr>
+          <w:sz w:val="24"/>
+          <w:szCs w:val="24"/>
+        </w:rPr>
+        <w:lastRenderedPageBreak/>
+        <w:t xml:space="preserve">Thank you for considering my application. I look forward to the possibility of discussing how my experience and qualifications match your requirements. Please feel free to contact me at </w:t>
+      </w:r>
+      <w:r>
+        <w:rPr>
+          <w:b/>
+          <w:bCs/>
+          <w:sz w:val="24"/>
+          <w:szCs w:val="24"/>
+        </w:rPr>
+        <w:t>+1(214) (940) (7050)</w:t>
+      </w:r>
+      <w:r>
+        <w:rPr>
+          <w:sz w:val="24"/>
+          <w:szCs w:val="24"/>
+        </w:rPr>
+        <w:t xml:space="preserve"> or </w:t>
+      </w:r>
+      <w:r>
+        <w:rPr>
+          <w:b/>
+          <w:bCs/>
+          <w:sz w:val="24"/>
+          <w:szCs w:val="24"/>
+        </w:rPr>
+        <w:t xml:space="preserve">mehroosali@gmail.com </w:t>
+      </w:r>
+      <w:r>
+        <w:rPr>
+          <w:sz w:val="24"/>
+          <w:szCs w:val="24"/>
+        </w:rPr>
+        <w:t>to schedule a conversation.</w:t>
       </w:r>
     </w:p>
     <w:p>
@@ -192,12 +238,16 @@
     <w:p>
       <w:pPr>
         <w:rPr>
-          <w:sz w:val="24"/>
-          <w:szCs w:val="24"/>
-        </w:rPr>
-      </w:pPr>
-      <w:r>
-        <w:rPr>
+          <w:b/>
+          <w:bCs/>
+          <w:sz w:val="24"/>
+          <w:szCs w:val="24"/>
+        </w:rPr>
+      </w:pPr>
+      <w:r>
+        <w:rPr>
+          <w:b/>
+          <w:bCs/>
           <w:sz w:val="24"/>
           <w:szCs w:val="24"/>
         </w:rPr>

</xml_diff>